<commit_message>
Add Application for Bai 2
</commit_message>
<xml_diff>
--- a/docs/Bai 1/Bai1.docx
+++ b/docs/Bai 1/Bai1.docx
@@ -2,6 +2,21 @@
 <file path=word/document.xml><?xml version="1.0" encoding="utf-8"?>
 <w:document xmlns:wpc="http://schemas.microsoft.com/office/word/2010/wordprocessingCanvas" xmlns:cx="http://schemas.microsoft.com/office/drawing/2014/chartex" xmlns:cx1="http://schemas.microsoft.com/office/drawing/2015/9/8/chartex" xmlns:cx2="http://schemas.microsoft.com/office/drawing/2015/10/21/chartex" xmlns:cx3="http://schemas.microsoft.com/office/drawing/2016/5/9/chartex" xmlns:cx4="http://schemas.microsoft.com/office/drawing/2016/5/10/chartex" xmlns:cx5="http://schemas.microsoft.com/office/drawing/2016/5/11/chartex" xmlns:cx6="http://schemas.microsoft.com/office/drawing/2016/5/12/chartex" xmlns:cx7="http://schemas.microsoft.com/office/drawing/2016/5/13/chartex" xmlns:cx8="http://schemas.microsoft.com/office/drawing/2016/5/14/chartex" xmlns:mc="http://schemas.openxmlformats.org/markup-compatibility/2006" xmlns:aink="http://schemas.microsoft.com/office/drawing/2016/ink" xmlns:am3d="http://schemas.microsoft.com/office/drawing/2017/model3d" xmlns:o="urn:schemas-microsoft-com:office:office" xmlns:oel="http://schemas.microsoft.com/office/2019/extlst" xmlns:r="http://schemas.openxmlformats.org/officeDocument/2006/relationships" xmlns:m="http://schemas.openxmlformats.org/officeDocument/2006/math" xmlns:v="urn:schemas-microsoft-com:vml" xmlns:wp14="http://schemas.microsoft.com/office/word/2010/wordprocessingDrawing" xmlns:wp="http://schemas.openxmlformats.org/drawingml/2006/wordprocessingDrawing" xmlns:w10="urn:schemas-microsoft-com:office:word" xmlns:w="http://schemas.openxmlformats.org/wordprocessingml/2006/main" xmlns:w14="http://schemas.microsoft.com/office/word/2010/wordml" xmlns:w15="http://schemas.microsoft.com/office/word/2012/wordml" xmlns:w16cex="http://schemas.microsoft.com/office/word/2018/wordml/cex" xmlns:w16cid="http://schemas.microsoft.com/office/word/2016/wordml/cid" xmlns:w16="http://schemas.microsoft.com/office/word/2018/wordml" xmlns:w16du="http://schemas.microsoft.com/office/word/2023/wordml/word16du" xmlns:w16sdtdh="http://schemas.microsoft.com/office/word/2020/wordml/sdtdatahash" xmlns:w16se="http://schemas.microsoft.com/office/word/2015/wordml/symex" xmlns:wpg="http://schemas.microsoft.com/office/word/2010/wordprocessingGroup" xmlns:wpi="http://schemas.microsoft.com/office/word/2010/wordprocessingInk" xmlns:wne="http://schemas.microsoft.com/office/word/2006/wordml" xmlns:wps="http://schemas.microsoft.com/office/word/2010/wordprocessingShape" mc:Ignorable="w14 w15 w16se w16cid w16 w16cex w16sdtdh wp14">
   <w:body>
+    <w:p>
+      <w:pPr>
+        <w:pStyle w:val="Title"/>
+        <w:jc w:val="both"/>
+        <w:rPr>
+          <w:lang w:val="en-US"/>
+        </w:rPr>
+      </w:pPr>
+      <w:r>
+        <w:rPr>
+          <w:lang w:val="en-US"/>
+        </w:rPr>
+        <w:t>Bài 1: Dùng Mạng Ngữ nghĩa xây dựng mô hình biểu diễn cho kiến thức về tam giác gồm các yếu tố tam giác và công thức tam giác.</w:t>
+      </w:r>
+    </w:p>
     <w:p>
       <w:pPr>
         <w:pStyle w:val="Heading1"/>
@@ -168,6 +183,7 @@
         <w:rPr>
           <w:lang w:val="en-US"/>
         </w:rPr>
+        <w:lastRenderedPageBreak/>
         <w:t>Các cung (cạnh) của mạng ngữ nghĩa thể hiện mối liên hệ giữa một yếu tố của tam giác và một công thức của tam giác.</w:t>
       </w:r>
     </w:p>
@@ -265,7 +281,6 @@
           <w:color w:val="auto"/>
           <w:lang w:val="en-US"/>
         </w:rPr>
-        <w:lastRenderedPageBreak/>
         <w:t>Các định nghĩa</w:t>
       </w:r>
     </w:p>
@@ -664,6 +679,7 @@
           <w:bCs/>
           <w:lang w:val="en-US"/>
         </w:rPr>
+        <w:lastRenderedPageBreak/>
         <w:t xml:space="preserve">C_corner: </w:t>
       </w:r>
       <w:r>
@@ -802,7 +818,6 @@
           <w:bCs/>
           <w:lang w:val="en-US"/>
         </w:rPr>
-        <w:lastRenderedPageBreak/>
         <w:t>hC</w:t>
       </w:r>
       <w:r>
@@ -1354,6 +1369,7 @@
           <w:bCs/>
           <w:lang w:val="en-US"/>
         </w:rPr>
+        <w:lastRenderedPageBreak/>
         <w:t>value</w:t>
       </w:r>
       <w:r>
@@ -1381,7 +1397,6 @@
           <w:color w:val="auto"/>
           <w:lang w:val="en-US"/>
         </w:rPr>
-        <w:lastRenderedPageBreak/>
         <w:t>Lớp định nghĩa về đỉnh công thức của tam giác</w:t>
       </w:r>
     </w:p>
@@ -10423,7 +10438,7 @@
           </mc:Choice>
           <mc:Fallback>
             <w:pict>
-              <v:rect w14:anchorId="47FFAFBA" id="Rectangle 5" o:spid="_x0000_s1026" style="position:absolute;margin-left:-8.65pt;margin-top:9.15pt;width:403.2pt;height:168.2pt;z-index:251659264;visibility:visible;mso-wrap-style:square;mso-wrap-distance-left:9pt;mso-wrap-distance-top:0;mso-wrap-distance-right:9pt;mso-wrap-distance-bottom:0;mso-position-horizontal:absolute;mso-position-horizontal-relative:text;mso-position-vertical:absolute;mso-position-vertical-relative:text;v-text-anchor:middle" o:gfxdata="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" filled="f" strokecolor="red" strokeweight="1pt"/>
+              <v:rect w14:anchorId="77A00771" id="Rectangle 5" o:spid="_x0000_s1026" style="position:absolute;margin-left:-8.65pt;margin-top:9.15pt;width:403.2pt;height:168.2pt;z-index:251659264;visibility:visible;mso-wrap-style:square;mso-wrap-distance-left:9pt;mso-wrap-distance-top:0;mso-wrap-distance-right:9pt;mso-wrap-distance-bottom:0;mso-position-horizontal:absolute;mso-position-horizontal-relative:text;mso-position-vertical:absolute;mso-position-vertical-relative:text;v-text-anchor:middle" o:gfxdata="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" filled="f" strokecolor="red" strokeweight="1pt"/>
             </w:pict>
           </mc:Fallback>
         </mc:AlternateContent>
@@ -10590,7 +10605,7 @@
           </mc:Choice>
           <mc:Fallback>
             <w:pict>
-              <v:rect w14:anchorId="3E9F0DC6" id="Rectangle 5" o:spid="_x0000_s1026" style="position:absolute;margin-left:-12.1pt;margin-top:194.1pt;width:379.6pt;height:123.25pt;z-index:251658240;visibility:visible;mso-wrap-style:square;mso-width-percent:0;mso-height-percent:0;mso-wrap-distance-left:9pt;mso-wrap-distance-top:0;mso-wrap-distance-right:9pt;mso-wrap-distance-bottom:0;mso-position-horizontal:absolute;mso-position-horizontal-relative:text;mso-position-vertical:absolute;mso-position-vertical-relative:text;mso-width-percent:0;mso-height-percent:0;mso-width-relative:margin;mso-height-relative:margin;v-text-anchor:middle" o:gfxdata="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" filled="f" strokecolor="red" strokeweight="1pt"/>
+              <v:rect w14:anchorId="49F22590" id="Rectangle 5" o:spid="_x0000_s1026" style="position:absolute;margin-left:-12.1pt;margin-top:194.1pt;width:379.6pt;height:123.25pt;z-index:251658240;visibility:visible;mso-wrap-style:square;mso-width-percent:0;mso-height-percent:0;mso-wrap-distance-left:9pt;mso-wrap-distance-top:0;mso-wrap-distance-right:9pt;mso-wrap-distance-bottom:0;mso-position-horizontal:absolute;mso-position-horizontal-relative:text;mso-position-vertical:absolute;mso-position-vertical-relative:text;mso-width-percent:0;mso-height-percent:0;mso-width-relative:margin;mso-height-relative:margin;v-text-anchor:middle" o:gfxdata="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" filled="f" strokecolor="red" strokeweight="1pt"/>
             </w:pict>
           </mc:Fallback>
         </mc:AlternateContent>
@@ -13794,6 +13809,40 @@
       </w:tblBorders>
     </w:tblPr>
   </w:style>
+  <w:style w:type="paragraph" w:styleId="Title">
+    <w:name w:val="Title"/>
+    <w:basedOn w:val="Normal"/>
+    <w:next w:val="Normal"/>
+    <w:link w:val="TitleChar"/>
+    <w:uiPriority w:val="10"/>
+    <w:qFormat/>
+    <w:rsid w:val="00C03A32"/>
+    <w:pPr>
+      <w:spacing w:after="0" w:line="240" w:lineRule="auto"/>
+      <w:contextualSpacing/>
+    </w:pPr>
+    <w:rPr>
+      <w:rFonts w:asciiTheme="majorHAnsi" w:eastAsiaTheme="majorEastAsia" w:hAnsiTheme="majorHAnsi" w:cstheme="majorBidi"/>
+      <w:spacing w:val="-10"/>
+      <w:kern w:val="28"/>
+      <w:sz w:val="56"/>
+      <w:szCs w:val="56"/>
+    </w:rPr>
+  </w:style>
+  <w:style w:type="character" w:customStyle="1" w:styleId="TitleChar">
+    <w:name w:val="Title Char"/>
+    <w:basedOn w:val="DefaultParagraphFont"/>
+    <w:link w:val="Title"/>
+    <w:uiPriority w:val="10"/>
+    <w:rsid w:val="00C03A32"/>
+    <w:rPr>
+      <w:rFonts w:asciiTheme="majorHAnsi" w:eastAsiaTheme="majorEastAsia" w:hAnsiTheme="majorHAnsi" w:cstheme="majorBidi"/>
+      <w:spacing w:val="-10"/>
+      <w:kern w:val="28"/>
+      <w:sz w:val="56"/>
+      <w:szCs w:val="56"/>
+    </w:rPr>
+  </w:style>
 </w:styles>
 </file>
 

</xml_diff>